<commit_message>
feat(main): add lab 3 report
</commit_message>
<xml_diff>
--- a/labs/lab03/report/report.docx
+++ b/labs/lab03/report/report.docx
@@ -57,87 +57,1235 @@
       <w:r>
         <w:t xml:space="preserve">”</w:t>
       </w:r>
-      <w:r>
-        <w:t xml:space="preserve"> </w:t>
-      </w:r>
-      <w:r>
-        <w:t xml:space="preserve">—# Цель работы</w:t>
-      </w:r>
-    </w:p>
+    </w:p>
+    <w:bookmarkStart w:id="20" w:name="цель-работы"/>
+    <w:p>
+      <w:pPr>
+        <w:pStyle w:val="Heading1"/>
+      </w:pPr>
+      <w:r>
+        <w:t xml:space="preserve">Цель работы</w:t>
+      </w:r>
+    </w:p>
+    <w:p>
+      <w:pPr>
+        <w:pStyle w:val="FirstParagraph"/>
+      </w:pPr>
+      <w:r>
+        <w:t xml:space="preserve">Целью работы является освоение процедуры оформления отчетов с помощью легковесного</w:t>
+      </w:r>
+      <w:r>
+        <w:t xml:space="preserve"> </w:t>
+      </w:r>
+      <w:r>
+        <w:t xml:space="preserve">языка разметки Markdown.</w:t>
+      </w:r>
+    </w:p>
+    <w:bookmarkEnd w:id="20"/>
+    <w:bookmarkStart w:id="25" w:name="порядок-выполнения-лабораторной-работы"/>
+    <w:p>
+      <w:pPr>
+        <w:pStyle w:val="Heading1"/>
+      </w:pPr>
+      <w:r>
+        <w:t xml:space="preserve">Порядок выполнения лабораторной работы</w:t>
+      </w:r>
+    </w:p>
+    <w:bookmarkStart w:id="21" w:name="открытие-терминала"/>
+    <w:p>
+      <w:pPr>
+        <w:pStyle w:val="Heading2"/>
+      </w:pPr>
+      <w:r>
+        <w:t xml:space="preserve">1.Открытие терминала</w:t>
+      </w:r>
+    </w:p>
+    <w:p>
+      <w:pPr>
+        <w:pStyle w:val="SourceCode"/>
+      </w:pPr>
+      <w:r>
+        <w:rPr>
+          <w:rStyle w:val="ExtensionTok"/>
+        </w:rPr>
+        <w:t xml:space="preserve">zhuruiyi@ubuntu:~$</w:t>
+      </w:r>
+    </w:p>
+    <w:bookmarkEnd w:id="21"/>
+    <w:bookmarkStart w:id="22" w:name="переход-в-каталог-курса"/>
+    <w:p>
+      <w:pPr>
+        <w:pStyle w:val="Heading2"/>
+      </w:pPr>
+      <w:r>
+        <w:t xml:space="preserve">2.Переход в каталог курса</w:t>
+      </w:r>
+    </w:p>
+    <w:p>
+      <w:pPr>
+        <w:pStyle w:val="FirstParagraph"/>
+      </w:pPr>
+      <w:r>
+        <w:t xml:space="preserve">2)-Перейдём в каталог курса, сформированный при выполнении лабораторной работы № 2:</w:t>
+      </w:r>
+      <w:r>
+        <w:t xml:space="preserve"> </w:t>
+      </w:r>
+      <w:r>
+        <w:t xml:space="preserve">cd ~/work/study/2025-2026/</w:t>
+      </w:r>
+      <w:r>
+        <w:t xml:space="preserve">“</w:t>
+      </w:r>
+      <w:r>
+        <w:t xml:space="preserve">Архитектура компьютера</w:t>
+      </w:r>
+      <w:r>
+        <w:t xml:space="preserve">”</w:t>
+      </w:r>
+      <w:r>
+        <w:t xml:space="preserve">/arch-pc/</w:t>
+      </w:r>
+      <w:r>
+        <w:t xml:space="preserve"> </w:t>
+      </w:r>
+      <w:r>
+        <w:t xml:space="preserve">-Обновим локальный репозиторий, скачав изменения из удаленного репозитория с помощью команды</w:t>
+      </w:r>
+      <w:r>
+        <w:t xml:space="preserve"> </w:t>
+      </w:r>
+      <w:r>
+        <w:t xml:space="preserve">git pull</w:t>
+      </w:r>
+    </w:p>
+    <w:p>
+      <w:pPr>
+        <w:pStyle w:val="SourceCode"/>
+      </w:pPr>
+      <w:r>
+        <w:rPr>
+          <w:rStyle w:val="NormalTok"/>
+        </w:rPr>
+        <w:t xml:space="preserve"> </w:t>
+      </w:r>
+      <w:r>
+        <w:rPr>
+          <w:rStyle w:val="BuiltInTok"/>
+        </w:rPr>
+        <w:t xml:space="preserve">cd</w:t>
+      </w:r>
+      <w:r>
+        <w:rPr>
+          <w:rStyle w:val="NormalTok"/>
+        </w:rPr>
+        <w:t xml:space="preserve"> ~/work/study/2025-2026/</w:t>
+      </w:r>
+      <w:r>
+        <w:rPr>
+          <w:rStyle w:val="StringTok"/>
+        </w:rPr>
+        <w:t xml:space="preserve">"Архитектура компьютера/arch-pc/</w:t>
+      </w:r>
+      <w:r>
+        <w:br/>
+      </w:r>
+      <w:r>
+        <w:rPr>
+          <w:rStyle w:val="StringTok"/>
+        </w:rPr>
+        <w:t xml:space="preserve"> git pull</w:t>
+      </w:r>
+    </w:p>
+    <w:bookmarkEnd w:id="22"/>
+    <w:bookmarkStart w:id="23" w:name="создание-структуры-каталогов"/>
+    <w:p>
+      <w:pPr>
+        <w:pStyle w:val="Heading2"/>
+      </w:pPr>
+      <w:r>
+        <w:t xml:space="preserve">3.Создание структуры каталогов</w:t>
+      </w:r>
+    </w:p>
+    <w:p>
+      <w:pPr>
+        <w:pStyle w:val="FirstParagraph"/>
+      </w:pPr>
+      <w:r>
+        <w:t xml:space="preserve">3)-Перейдём в каталог с шаблоном отчета по лабораторной работе № 3:</w:t>
+      </w:r>
+      <w:r>
+        <w:t xml:space="preserve"> </w:t>
+      </w:r>
+      <w:r>
+        <w:t xml:space="preserve">cd ~/work/study/2025-2026/</w:t>
+      </w:r>
+      <w:r>
+        <w:t xml:space="preserve">“</w:t>
+      </w:r>
+      <w:r>
+        <w:t xml:space="preserve">Архитектура компьютера</w:t>
+      </w:r>
+      <w:r>
+        <w:t xml:space="preserve">”</w:t>
+      </w:r>
+      <w:r>
+        <w:t xml:space="preserve">/arch-pc/labs/lab03/report</w:t>
+      </w:r>
+    </w:p>
+    <w:p>
+      <w:pPr>
+        <w:pStyle w:val="SourceCode"/>
+      </w:pPr>
+      <w:r>
+        <w:rPr>
+          <w:rStyle w:val="NormalTok"/>
+        </w:rPr>
+        <w:t xml:space="preserve"> </w:t>
+      </w:r>
+      <w:r>
+        <w:rPr>
+          <w:rStyle w:val="BuiltInTok"/>
+        </w:rPr>
+        <w:t xml:space="preserve">cd</w:t>
+      </w:r>
+      <w:r>
+        <w:rPr>
+          <w:rStyle w:val="NormalTok"/>
+        </w:rPr>
+        <w:t xml:space="preserve"> labs/lab03/report</w:t>
+      </w:r>
+    </w:p>
+    <w:bookmarkEnd w:id="23"/>
+    <w:bookmarkStart w:id="24" w:name="изучение-структуры-markdown"/>
+    <w:p>
+      <w:pPr>
+        <w:pStyle w:val="Heading2"/>
+      </w:pPr>
+      <w:r>
+        <w:t xml:space="preserve">4. Изучение структуры Markdown</w:t>
+      </w:r>
+    </w:p>
+    <w:p>
+      <w:pPr>
+        <w:pStyle w:val="FirstParagraph"/>
+      </w:pPr>
+      <w:r>
+        <w:t xml:space="preserve">4)-Проведём компиляцию шаблона с использованием Makefile. Для этого введём команду make При успешной компиляции должны сгенерироваться файлы report.pdf и report.docx. Откроем и проверим корректность полученных файлов.</w:t>
+      </w:r>
+    </w:p>
+    <w:p>
+      <w:pPr>
+        <w:pStyle w:val="SourceCode"/>
+      </w:pPr>
+      <w:r>
+        <w:rPr>
+          <w:rStyle w:val="FunctionTok"/>
+        </w:rPr>
+        <w:t xml:space="preserve">ls</w:t>
+      </w:r>
+      <w:r>
+        <w:rPr>
+          <w:rStyle w:val="NormalTok"/>
+        </w:rPr>
+        <w:t xml:space="preserve"> </w:t>
+      </w:r>
+      <w:r>
+        <w:rPr>
+          <w:rStyle w:val="AttributeTok"/>
+        </w:rPr>
+        <w:t xml:space="preserve">-la</w:t>
+      </w:r>
+      <w:r>
+        <w:rPr>
+          <w:rStyle w:val="NormalTok"/>
+        </w:rPr>
+        <w:t xml:space="preserve"> report.pdf report.docx</w:t>
+      </w:r>
+      <w:r>
+        <w:br/>
+      </w:r>
+      <w:r>
+        <w:rPr>
+          <w:rStyle w:val="FunctionTok"/>
+        </w:rPr>
+        <w:t xml:space="preserve">make</w:t>
+      </w:r>
+      <w:r>
+        <w:rPr>
+          <w:rStyle w:val="NormalTok"/>
+        </w:rPr>
+        <w:t xml:space="preserve"> pandoc report.md </w:t>
+      </w:r>
+      <w:r>
+        <w:rPr>
+          <w:rStyle w:val="AttributeTok"/>
+        </w:rPr>
+        <w:t xml:space="preserve">-o</w:t>
+      </w:r>
+      <w:r>
+        <w:rPr>
+          <w:rStyle w:val="NormalTok"/>
+        </w:rPr>
+        <w:t xml:space="preserve"> report.docx</w:t>
+      </w:r>
+    </w:p>
+    <w:p>
+      <w:pPr>
+        <w:pStyle w:val="FirstParagraph"/>
+      </w:pPr>
+      <w:r>
+        <w:t xml:space="preserve">5)-Удалим полученный файлы с использованием Makefile. Для этого введите команду make clean Проверим, что после этой команды файлы report.pdf и report.docx были удалены.</w:t>
+      </w:r>
+    </w:p>
+    <w:p>
+      <w:pPr>
+        <w:pStyle w:val="SourceCode"/>
+      </w:pPr>
+      <w:r>
+        <w:rPr>
+          <w:rStyle w:val="FunctionTok"/>
+        </w:rPr>
+        <w:t xml:space="preserve">make</w:t>
+      </w:r>
+      <w:r>
+        <w:rPr>
+          <w:rStyle w:val="NormalTok"/>
+        </w:rPr>
+        <w:t xml:space="preserve"> clean</w:t>
+      </w:r>
+    </w:p>
+    <w:p>
+      <w:pPr>
+        <w:pStyle w:val="FirstParagraph"/>
+      </w:pPr>
+      <w:r>
+        <w:t xml:space="preserve">6)-Откроем файл report.md c помощью любого текстового редактора,например gedit</w:t>
+      </w:r>
+      <w:r>
+        <w:t xml:space="preserve"> </w:t>
+      </w:r>
+      <w:r>
+        <w:t xml:space="preserve">gedit report.md</w:t>
+      </w:r>
+      <w:r>
+        <w:t xml:space="preserve"> </w:t>
+      </w:r>
+      <w:r>
+        <w:t xml:space="preserve">Внимательно изучим структуру этого файла.</w:t>
+      </w:r>
+    </w:p>
+    <w:p>
+      <w:pPr>
+        <w:pStyle w:val="SourceCode"/>
+      </w:pPr>
+      <w:r>
+        <w:rPr>
+          <w:rStyle w:val="ExtensionTok"/>
+        </w:rPr>
+        <w:t xml:space="preserve">gedit</w:t>
+      </w:r>
+      <w:r>
+        <w:rPr>
+          <w:rStyle w:val="NormalTok"/>
+        </w:rPr>
+        <w:t xml:space="preserve"> report.md</w:t>
+      </w:r>
+      <w:r>
+        <w:br/>
+      </w:r>
+      <w:r>
+        <w:rPr>
+          <w:rStyle w:val="CommentTok"/>
+        </w:rPr>
+        <w:t xml:space="preserve"># в getdit (конспект) :</w:t>
+      </w:r>
+      <w:r>
+        <w:br/>
+      </w:r>
+      <w:r>
+        <w:rPr>
+          <w:rStyle w:val="CommentTok"/>
+        </w:rPr>
+        <w:t xml:space="preserve"># title:"Лабораторная работа №3"</w:t>
+      </w:r>
+      <w:r>
+        <w:br/>
+      </w:r>
+      <w:r>
+        <w:rPr>
+          <w:rStyle w:val="CommentTok"/>
+        </w:rPr>
+        <w:t xml:space="preserve"># author: "ЧжуЖуйи"</w:t>
+      </w:r>
+      <w:r>
+        <w:br/>
+      </w:r>
+      <w:r>
+        <w:rPr>
+          <w:rStyle w:val="CommentTok"/>
+        </w:rPr>
+        <w:t xml:space="preserve"># date: "25 октября 2025 г."</w:t>
+      </w:r>
+      <w:r>
+        <w:br/>
+      </w:r>
+      <w:r>
+        <w:rPr>
+          <w:rStyle w:val="CommentTok"/>
+        </w:rPr>
+        <w:t xml:space="preserve">#---# Цель работы</w:t>
+      </w:r>
+      <w:r>
+        <w:br/>
+      </w:r>
+      <w:r>
+        <w:rPr>
+          <w:rStyle w:val="CommentTok"/>
+        </w:rPr>
+        <w:t xml:space="preserve"># Целью работы является освоение процедуры оформления отчетов с помощью легковесного языка разметки Markdown</w:t>
+      </w:r>
+      <w:r>
+        <w:br/>
+      </w:r>
+      <w:r>
+        <w:rPr>
+          <w:rStyle w:val="CommentTok"/>
+        </w:rPr>
+        <w:t xml:space="preserve">#---# Порядок выполнения лабораторной работы</w:t>
+      </w:r>
+      <w:r>
+        <w:br/>
+      </w:r>
+      <w:r>
+        <w:rPr>
+          <w:rStyle w:val="CommentTok"/>
+        </w:rPr>
+        <w:t xml:space="preserve"># 1. Открытие терминала</w:t>
+      </w:r>
+      <w:r>
+        <w:br/>
+      </w:r>
+      <w:r>
+        <w:rPr>
+          <w:rStyle w:val="CommentTok"/>
+        </w:rPr>
+        <w:t xml:space="preserve"># 2. Переход в каталог курса</w:t>
+      </w:r>
+      <w:r>
+        <w:br/>
+      </w:r>
+      <w:r>
+        <w:rPr>
+          <w:rStyle w:val="CommentTok"/>
+        </w:rPr>
+        <w:t xml:space="preserve"># 3. Создание структуры каталогов</w:t>
+      </w:r>
+      <w:r>
+        <w:br/>
+      </w:r>
+      <w:r>
+        <w:rPr>
+          <w:rStyle w:val="CommentTok"/>
+        </w:rPr>
+        <w:t xml:space="preserve"># 4. Изученик структкры </w:t>
+      </w:r>
+      <w:r>
+        <w:br/>
+      </w:r>
+      <w:r>
+        <w:rPr>
+          <w:rStyle w:val="CommentTok"/>
+        </w:rPr>
+        <w:t xml:space="preserve">#---# Задание для самостоятельной работы</w:t>
+      </w:r>
+      <w:r>
+        <w:br/>
+      </w:r>
+      <w:r>
+        <w:rPr>
+          <w:rStyle w:val="CommentTok"/>
+        </w:rPr>
+        <w:t xml:space="preserve">#---# Выводы</w:t>
+      </w:r>
+    </w:p>
+    <w:p>
+      <w:pPr>
+        <w:pStyle w:val="FirstParagraph"/>
+      </w:pPr>
+      <w:r>
+        <w:t xml:space="preserve">7)-Заполним отчет и скомпилируем отчет с использованием Makefile.Проверим корректность полученных файлов. (Обратим внимание, для корректного отображения скриншотов они должны быть размещены в каталоге image.)</w:t>
+      </w:r>
+    </w:p>
+    <w:p>
+      <w:pPr>
+        <w:pStyle w:val="SourceCode"/>
+      </w:pPr>
+      <w:r>
+        <w:rPr>
+          <w:rStyle w:val="FunctionTok"/>
+        </w:rPr>
+        <w:t xml:space="preserve">ls</w:t>
+      </w:r>
+      <w:r>
+        <w:rPr>
+          <w:rStyle w:val="NormalTok"/>
+        </w:rPr>
+        <w:t xml:space="preserve"> </w:t>
+      </w:r>
+      <w:r>
+        <w:rPr>
+          <w:rStyle w:val="AttributeTok"/>
+        </w:rPr>
+        <w:t xml:space="preserve">-la</w:t>
+      </w:r>
+      <w:r>
+        <w:rPr>
+          <w:rStyle w:val="NormalTok"/>
+        </w:rPr>
+        <w:t xml:space="preserve"> image/</w:t>
+      </w:r>
+    </w:p>
+    <w:p>
+      <w:pPr>
+        <w:pStyle w:val="FirstParagraph"/>
+      </w:pPr>
+      <w:r>
+        <w:t xml:space="preserve">8)-Загрузим файлы на Github.</w:t>
+      </w:r>
+    </w:p>
+    <w:p>
+      <w:pPr>
+        <w:pStyle w:val="SourceCode"/>
+      </w:pPr>
+      <w:r>
+        <w:rPr>
+          <w:rStyle w:val="BuiltInTok"/>
+        </w:rPr>
+        <w:t xml:space="preserve">cd</w:t>
+      </w:r>
+      <w:r>
+        <w:rPr>
+          <w:rStyle w:val="NormalTok"/>
+        </w:rPr>
+        <w:t xml:space="preserve"> ~/work/study/2025-2026/</w:t>
+      </w:r>
+      <w:r>
+        <w:rPr>
+          <w:rStyle w:val="StringTok"/>
+        </w:rPr>
+        <w:t xml:space="preserve">"Архитектура компьютера"</w:t>
+      </w:r>
+      <w:r>
+        <w:rPr>
+          <w:rStyle w:val="NormalTok"/>
+        </w:rPr>
+        <w:t xml:space="preserve">/arch-pc</w:t>
+      </w:r>
+      <w:r>
+        <w:br/>
+      </w:r>
+      <w:r>
+        <w:rPr>
+          <w:rStyle w:val="FunctionTok"/>
+        </w:rPr>
+        <w:t xml:space="preserve">git</w:t>
+      </w:r>
+      <w:r>
+        <w:rPr>
+          <w:rStyle w:val="NormalTok"/>
+        </w:rPr>
+        <w:t xml:space="preserve"> add .</w:t>
+      </w:r>
+      <w:r>
+        <w:br/>
+      </w:r>
+      <w:r>
+        <w:rPr>
+          <w:rStyle w:val="FunctionTok"/>
+        </w:rPr>
+        <w:t xml:space="preserve">git</w:t>
+      </w:r>
+      <w:r>
+        <w:rPr>
+          <w:rStyle w:val="NormalTok"/>
+        </w:rPr>
+        <w:t xml:space="preserve"> commit </w:t>
+      </w:r>
+      <w:r>
+        <w:rPr>
+          <w:rStyle w:val="AttributeTok"/>
+        </w:rPr>
+        <w:t xml:space="preserve">-am</w:t>
+      </w:r>
+      <w:r>
+        <w:rPr>
+          <w:rStyle w:val="NormalTok"/>
+        </w:rPr>
+        <w:t xml:space="preserve"> </w:t>
+      </w:r>
+      <w:r>
+        <w:rPr>
+          <w:rStyle w:val="StringTok"/>
+        </w:rPr>
+        <w:t xml:space="preserve">'feat(main): add files lab-3'</w:t>
+      </w:r>
+      <w:r>
+        <w:br/>
+      </w:r>
+      <w:r>
+        <w:rPr>
+          <w:rStyle w:val="FunctionTok"/>
+        </w:rPr>
+        <w:t xml:space="preserve">git</w:t>
+      </w:r>
+      <w:r>
+        <w:rPr>
+          <w:rStyle w:val="NormalTok"/>
+        </w:rPr>
+        <w:t xml:space="preserve"> push</w:t>
+      </w:r>
+    </w:p>
+    <w:bookmarkEnd w:id="24"/>
+    <w:bookmarkEnd w:id="25"/>
+    <w:bookmarkStart w:id="26" w:name="задание-для-самостоятельной-работы"/>
+    <w:p>
+      <w:pPr>
+        <w:pStyle w:val="Heading1"/>
+      </w:pPr>
+      <w:r>
+        <w:t xml:space="preserve">Задание для самостоятельной работы</w:t>
+      </w:r>
+    </w:p>
+    <w:p>
+      <w:pPr>
+        <w:pStyle w:val="FirstParagraph"/>
+      </w:pPr>
+      <w:r>
+        <w:t xml:space="preserve">1.) В соответствующем каталоге сделайте отчёт по лабораторной работе № 2 в формате Markdown. В качестве отчёта необходимо предоставить отчёты в трех форматах: pdf, docx и md.</w:t>
+      </w:r>
+    </w:p>
+    <w:p>
+      <w:pPr>
+        <w:pStyle w:val="SourceCode"/>
+      </w:pPr>
+      <w:r>
+        <w:rPr>
+          <w:rStyle w:val="NormalTok"/>
+        </w:rPr>
+        <w:t xml:space="preserve"> </w:t>
+      </w:r>
+      <w:r>
+        <w:rPr>
+          <w:rStyle w:val="BuiltInTok"/>
+        </w:rPr>
+        <w:t xml:space="preserve">cd</w:t>
+      </w:r>
+      <w:r>
+        <w:rPr>
+          <w:rStyle w:val="NormalTok"/>
+        </w:rPr>
+        <w:t xml:space="preserve"> </w:t>
+      </w:r>
+      <w:r>
+        <w:rPr>
+          <w:rStyle w:val="AttributeTok"/>
+        </w:rPr>
+        <w:t xml:space="preserve">-</w:t>
+      </w:r>
+      <w:r>
+        <w:rPr>
+          <w:rStyle w:val="NormalTok"/>
+        </w:rPr>
+        <w:t xml:space="preserve">/work/study/2625-2626/</w:t>
+      </w:r>
+      <w:r>
+        <w:rPr>
+          <w:rStyle w:val="StringTok"/>
+        </w:rPr>
+        <w:t xml:space="preserve">"Архитектура компьюtepa/arch-pc/Labs/Lab02/гeport</w:t>
+      </w:r>
+      <w:r>
+        <w:br/>
+      </w:r>
+      <w:r>
+        <w:rPr>
+          <w:rStyle w:val="StringTok"/>
+        </w:rPr>
+        <w:t xml:space="preserve"> nano lab02.md</w:t>
+      </w:r>
+      <w:r>
+        <w:br/>
+      </w:r>
+      <w:r>
+        <w:rPr>
+          <w:rStyle w:val="StringTok"/>
+        </w:rPr>
+        <w:t xml:space="preserve"> cat lab02.md</w:t>
+      </w:r>
+      <w:r>
+        <w:br/>
+      </w:r>
+      <w:r>
+        <w:rPr>
+          <w:rStyle w:val="StringTok"/>
+        </w:rPr>
+        <w:t xml:space="preserve"> pandoc report.md -o report.pdf --pdf-engine=xelatex</w:t>
+      </w:r>
+      <w:r>
+        <w:br/>
+      </w:r>
+      <w:r>
+        <w:rPr>
+          <w:rStyle w:val="StringTok"/>
+        </w:rPr>
+        <w:t xml:space="preserve"> pandoc report.md -o report.docx</w:t>
+      </w:r>
+    </w:p>
+    <w:tbl>
+      <w:tblPr>
+        <w:tblStyle w:val="Table"/>
+        <w:tblW w:type="auto" w:w="0"/>
+        <w:tblLook w:firstRow="1" w:lastRow="0" w:firstColumn="0" w:lastColumn="0" w:noHBand="0" w:noVBand="0" w:val="0020"/>
+        <w:jc w:val="start"/>
+      </w:tblPr>
+      <w:tblGrid>
+        <w:gridCol w:w="7920"/>
+      </w:tblGrid>
+      <w:tr>
+        <w:trPr>
+          <w:tblHeader w:val="true"/>
+        </w:trPr>
+        <w:tc>
+          <w:tcPr/>
+          <w:p>
+            <w:pPr>
+              <w:pStyle w:val="Compact"/>
+              <w:jc w:val="left"/>
+            </w:pPr>
+            <w:r>
+              <w:t xml:space="preserve">cat lab02.md):</w:t>
+            </w:r>
+          </w:p>
+        </w:tc>
+      </w:tr>
+      <w:tr>
+        <w:tc>
+          <w:tcPr/>
+          <w:p>
+            <w:pPr>
+              <w:pStyle w:val="Compact"/>
+              <w:jc w:val="left"/>
+            </w:pPr>
+            <w:r>
+              <w:t xml:space="preserve">title:</w:t>
+            </w:r>
+            <w:r>
+              <w:t xml:space="preserve"> </w:t>
+            </w:r>
+            <w:r>
+              <w:t xml:space="preserve">“</w:t>
+            </w:r>
+            <w:r>
+              <w:t xml:space="preserve">Лабораторная работа N 2</w:t>
+            </w:r>
+            <w:r>
+              <w:t xml:space="preserve">”</w:t>
+            </w:r>
+          </w:p>
+        </w:tc>
+      </w:tr>
+      <w:tr>
+        <w:tc>
+          <w:tcPr/>
+          <w:p>
+            <w:pPr>
+              <w:pStyle w:val="Compact"/>
+              <w:jc w:val="left"/>
+            </w:pPr>
+            <w:r>
+              <w:t xml:space="preserve">author:</w:t>
+            </w:r>
+            <w:r>
+              <w:t xml:space="preserve"> </w:t>
+            </w:r>
+            <w:r>
+              <w:t xml:space="preserve">“</w:t>
+            </w:r>
+            <w:r>
+              <w:t xml:space="preserve">ЧжуЖуйи</w:t>
+            </w:r>
+            <w:r>
+              <w:t xml:space="preserve">”</w:t>
+            </w:r>
+          </w:p>
+        </w:tc>
+      </w:tr>
+      <w:tr>
+        <w:tc>
+          <w:tcPr/>
+          <w:p>
+            <w:pPr>
+              <w:pStyle w:val="Compact"/>
+              <w:jc w:val="left"/>
+            </w:pPr>
+            <w:r>
+              <w:t xml:space="preserve">date:</w:t>
+            </w:r>
+            <w:r>
+              <w:t xml:space="preserve"> </w:t>
+            </w:r>
+            <w:r>
+              <w:t xml:space="preserve">“</w:t>
+            </w:r>
+            <w:r>
+              <w:t xml:space="preserve">5 октября 2025 г.</w:t>
+            </w:r>
+            <w:r>
+              <w:t xml:space="preserve">”</w:t>
+            </w:r>
+          </w:p>
+        </w:tc>
+      </w:tr>
+    </w:tbl>
     <w:p>
       <w:pPr>
         <w:pStyle w:val="BodyText"/>
       </w:pPr>
       <w:r>
-        <w:t xml:space="preserve">Целью работы является освоение процедуры оформления отчетов с помощью легковесного</w:t>
-      </w:r>
-      <w:r>
-        <w:t xml:space="preserve"> </w:t>
-      </w:r>
-      <w:r>
-        <w:t xml:space="preserve">языка разметки Markdown.</w:t>
-      </w:r>
-    </w:p>
-    <w:bookmarkStart w:id="24" w:name="ход-работы"/>
+        <w:t xml:space="preserve"># Цель paбoты</w:t>
+      </w:r>
+      <w:r>
+        <w:t xml:space="preserve"> </w:t>
+      </w:r>
+      <w:r>
+        <w:t xml:space="preserve">Изучение идеологии и применения средств контроля версий, приобретениe npaктичeскиx нaвыков no работе с системой контроля версий git.</w:t>
+      </w:r>
+    </w:p>
+    <w:p>
+      <w:pPr>
+        <w:pStyle w:val="BodyText"/>
+      </w:pPr>
+      <w:r>
+        <w:t xml:space="preserve"># Порядок выполнения лабораторной работы</w:t>
+      </w:r>
+    </w:p>
+    <w:p>
+      <w:pPr>
+        <w:pStyle w:val="BodyText"/>
+      </w:pPr>
+      <w:r>
+        <w:t xml:space="preserve">## 1. Hacтpoйка github</w:t>
+      </w:r>
+      <w:r>
+        <w:t xml:space="preserve"> </w:t>
+      </w:r>
+      <w:r>
+        <w:t xml:space="preserve">-Cоздана учетная запись на Github</w:t>
+      </w:r>
+      <w:r>
+        <w:t xml:space="preserve"> </w:t>
+      </w:r>
+      <w:r>
+        <w:t xml:space="preserve">-https://github.com/ZhuRuiYi-git/study_2025-2026_arh-pc</w:t>
+      </w:r>
+    </w:p>
+    <w:p>
+      <w:pPr>
+        <w:pStyle w:val="BodyText"/>
+      </w:pPr>
+      <w:r>
+        <w:t xml:space="preserve">## 2. Базовая настройка git</w:t>
+      </w:r>
+      <w:r>
+        <w:t xml:space="preserve"> </w:t>
+      </w:r>
+      <w:r>
+        <w:rPr>
+          <w:rStyle w:val="VerbatimChar"/>
+        </w:rPr>
+        <w:t xml:space="preserve">bash   git config--global user.name "&lt;ZhuRuiYi-git&gt;"   git config--global user.email "1032254675@pfur.ru"   git config --global core.quotepath false   git config --global init.defaultBranch master   git config--global core.safecrlf warn</w:t>
+      </w:r>
+      <w:r>
+        <w:t xml:space="preserve"> </w:t>
+      </w:r>
+      <w:r>
+        <w:t xml:space="preserve">## 3. Создание SSH ключа</w:t>
+      </w:r>
+      <w:r>
+        <w:t xml:space="preserve"> </w:t>
+      </w:r>
+      <w:r>
+        <w:rPr>
+          <w:rStyle w:val="VerbatimChar"/>
+        </w:rPr>
+        <w:t xml:space="preserve">bash    -ssh-keygen -C "ZhuRuiYi-git &lt;1032254675@pfur.ru&gt;"    cat ~/.ssh/id_ed25519.pub | xclip -sel clip</w:t>
+      </w:r>
+      <w:r>
+        <w:t xml:space="preserve"> </w:t>
+      </w:r>
+      <w:r>
+        <w:t xml:space="preserve">coxраняться в каталоге ~/.ssh/.</w:t>
+      </w:r>
+      <w:r>
+        <w:t xml:space="preserve"> </w:t>
+      </w:r>
+      <w:r>
+        <w:t xml:space="preserve">-Находим ключ</w:t>
+      </w:r>
+      <w:r>
+        <w:t xml:space="preserve"> </w:t>
+      </w:r>
+      <w:r>
+        <w:rPr>
+          <w:rStyle w:val="VerbatimChar"/>
+        </w:rPr>
+        <w:t xml:space="preserve">bash   ls   cat id_ed25519.pub</w:t>
+      </w:r>
+      <w:r>
+        <w:t xml:space="preserve"> </w:t>
+      </w:r>
+      <w:r>
+        <w:t xml:space="preserve">-Создаем ключ на сайте и проверяем добавление ключа</w:t>
+      </w:r>
+    </w:p>
+    <w:p>
+      <w:pPr>
+        <w:pStyle w:val="BodyText"/>
+      </w:pPr>
+      <w:r>
+        <w:t xml:space="preserve">## 4. Создание рабочего пространства и репозитория курса на основе шаблона-mkdir -p-/work/study/2025-2026/</w:t>
+      </w:r>
+      <w:r>
+        <w:t xml:space="preserve">“</w:t>
+      </w:r>
+      <w:r>
+        <w:t xml:space="preserve">Архитектура компьютера</w:t>
+      </w:r>
+      <w:r>
+        <w:t xml:space="preserve">”</w:t>
+      </w:r>
+    </w:p>
+    <w:p>
+      <w:pPr>
+        <w:pStyle w:val="BodyText"/>
+      </w:pPr>
+      <w:r>
+        <w:t xml:space="preserve">## 5. Создание репозитория курса на основе шаблона</w:t>
+      </w:r>
+      <w:r>
+        <w:t xml:space="preserve"> </w:t>
+      </w:r>
+      <w:r>
+        <w:t xml:space="preserve">-Создаем репозиторий по шаблону и называем его</w:t>
+      </w:r>
+      <w:r>
+        <w:t xml:space="preserve"> </w:t>
+      </w:r>
+      <w:r>
+        <w:t xml:space="preserve">“</w:t>
+      </w:r>
+      <w:r>
+        <w:t xml:space="preserve">study_2025-2026_arh-pc</w:t>
+      </w:r>
+      <w:r>
+        <w:t xml:space="preserve">”</w:t>
+      </w:r>
+      <w:r>
+        <w:t xml:space="preserve"> </w:t>
+      </w:r>
+      <w:r>
+        <w:t xml:space="preserve">-Переходим в каталог курса (cd ~/work/study/2025-2026/</w:t>
+      </w:r>
+      <w:r>
+        <w:t xml:space="preserve">“</w:t>
+      </w:r>
+      <w:r>
+        <w:t xml:space="preserve">Арxитектура компьютеpа</w:t>
+      </w:r>
+      <w:r>
+        <w:t xml:space="preserve">”</w:t>
+      </w:r>
+      <w:r>
+        <w:t xml:space="preserve"> </w:t>
+      </w:r>
+      <w:r>
+        <w:t xml:space="preserve">-Клонируем созданный репозиторий (git clone -·recursive git@github.com:/study_2025-2026_arh-pc.git arch-pc)</w:t>
+      </w:r>
+      <w:r>
+        <w:t xml:space="preserve"> </w:t>
+      </w:r>
+      <w:r>
+        <w:t xml:space="preserve">## 6. Haстройка каталога курса</w:t>
+      </w:r>
+      <w:r>
+        <w:t xml:space="preserve"> </w:t>
+      </w:r>
+      <w:r>
+        <w:t xml:space="preserve">-Переходим в каталог курса (cd ~/work/study/2023-2024/»Архитектура компьютера»/aгch-pc)</w:t>
+      </w:r>
+      <w:r>
+        <w:t xml:space="preserve"> </w:t>
+      </w:r>
+      <w:r>
+        <w:t xml:space="preserve">-Создаем необходимые файлы (echo arch-pc &gt; COURSE make prepare)</w:t>
+      </w:r>
+      <w:r>
+        <w:t xml:space="preserve"> </w:t>
+      </w:r>
+      <w:r>
+        <w:t xml:space="preserve">-Отслеживаем файл, записываем изменения в клонированный репозиторий и отправляем данные в репозиторий:</w:t>
+      </w:r>
+      <w:r>
+        <w:t xml:space="preserve"> </w:t>
+      </w:r>
+      <w:r>
+        <w:t xml:space="preserve">git add.</w:t>
+      </w:r>
+      <w:r>
+        <w:t xml:space="preserve"> </w:t>
+      </w:r>
+      <w:r>
+        <w:t xml:space="preserve">git commit -am</w:t>
+      </w:r>
+      <w:r>
+        <w:t xml:space="preserve"> </w:t>
+      </w:r>
+      <w:r>
+        <w:t xml:space="preserve">‘</w:t>
+      </w:r>
+      <w:r>
+        <w:t xml:space="preserve">feat(main): make course structure</w:t>
+      </w:r>
+      <w:r>
+        <w:t xml:space="preserve">’</w:t>
+      </w:r>
+      <w:r>
+        <w:t xml:space="preserve"> </w:t>
+      </w:r>
+      <w:r>
+        <w:t xml:space="preserve">git push</w:t>
+      </w:r>
+      <w:r>
+        <w:t xml:space="preserve"> </w:t>
+      </w:r>
+      <w:r>
+        <w:t xml:space="preserve">-Проверяем правильность выполнения команд в терминале</w:t>
+      </w:r>
+      <w:r>
+        <w:t xml:space="preserve"> </w:t>
+      </w:r>
+      <w:r>
+        <w:t xml:space="preserve">-Проверяем правильность выполнения команд в github</w:t>
+      </w:r>
+    </w:p>
+    <w:p>
+      <w:pPr>
+        <w:pStyle w:val="BodyText"/>
+      </w:pPr>
+      <w:r>
+        <w:t xml:space="preserve">## Самостоятельной работа</w:t>
+      </w:r>
+      <w:r>
+        <w:t xml:space="preserve"> </w:t>
+      </w:r>
+      <w:r>
+        <w:t xml:space="preserve">1)Coздaниe отчетa</w:t>
+      </w:r>
+      <w:r>
+        <w:t xml:space="preserve"> </w:t>
+      </w:r>
+      <w:r>
+        <w:t xml:space="preserve">2)Копируем первый отчет в соответствующий каталог</w:t>
+      </w:r>
+      <w:r>
+        <w:t xml:space="preserve"> </w:t>
+      </w:r>
+      <w:r>
+        <w:t xml:space="preserve">3)Загружаем все на github</w:t>
+      </w:r>
+    </w:p>
+    <w:p>
+      <w:pPr>
+        <w:pStyle w:val="BodyText"/>
+      </w:pPr>
+      <w:r>
+        <w:t xml:space="preserve">## Вывод</w:t>
+      </w:r>
+      <w:r>
+        <w:t xml:space="preserve"> </w:t>
+      </w:r>
+      <w:r>
+        <w:t xml:space="preserve">Освоил систему контроля версий Git: настроил локальное окружение,создал удалённый репозиторий на GitHub и загрузил в него отчёты по лабораторным работам.</w:t>
+      </w:r>
+    </w:p>
+    <w:p>
+      <w:pPr>
+        <w:pStyle w:val="BodyText"/>
+      </w:pPr>
+      <w:r>
+        <w:t xml:space="preserve">2.)Загрузите файлы на github.</w:t>
+      </w:r>
+    </w:p>
+    <w:p>
+      <w:pPr>
+        <w:pStyle w:val="SourceCode"/>
+      </w:pPr>
+      <w:r>
+        <w:rPr>
+          <w:rStyle w:val="BuiltInTok"/>
+        </w:rPr>
+        <w:t xml:space="preserve">cd</w:t>
+      </w:r>
+      <w:r>
+        <w:rPr>
+          <w:rStyle w:val="NormalTok"/>
+        </w:rPr>
+        <w:t xml:space="preserve"> ~/work/study/2025-2026/</w:t>
+      </w:r>
+      <w:r>
+        <w:rPr>
+          <w:rStyle w:val="StringTok"/>
+        </w:rPr>
+        <w:t xml:space="preserve">"Архитектура компьютера"</w:t>
+      </w:r>
+      <w:r>
+        <w:rPr>
+          <w:rStyle w:val="NormalTok"/>
+        </w:rPr>
+        <w:t xml:space="preserve">/arch-pc/</w:t>
+      </w:r>
+      <w:r>
+        <w:br/>
+      </w:r>
+      <w:r>
+        <w:rPr>
+          <w:rStyle w:val="FunctionTok"/>
+        </w:rPr>
+        <w:t xml:space="preserve">git</w:t>
+      </w:r>
+      <w:r>
+        <w:rPr>
+          <w:rStyle w:val="NormalTok"/>
+        </w:rPr>
+        <w:t xml:space="preserve"> add .</w:t>
+      </w:r>
+      <w:r>
+        <w:br/>
+      </w:r>
+      <w:r>
+        <w:rPr>
+          <w:rStyle w:val="FunctionTok"/>
+        </w:rPr>
+        <w:t xml:space="preserve">git</w:t>
+      </w:r>
+      <w:r>
+        <w:rPr>
+          <w:rStyle w:val="NormalTok"/>
+        </w:rPr>
+        <w:t xml:space="preserve"> commit </w:t>
+      </w:r>
+      <w:r>
+        <w:rPr>
+          <w:rStyle w:val="AttributeTok"/>
+        </w:rPr>
+        <w:t xml:space="preserve">-am</w:t>
+      </w:r>
+      <w:r>
+        <w:rPr>
+          <w:rStyle w:val="NormalTok"/>
+        </w:rPr>
+        <w:t xml:space="preserve"> </w:t>
+      </w:r>
+      <w:r>
+        <w:rPr>
+          <w:rStyle w:val="StringTok"/>
+        </w:rPr>
+        <w:t xml:space="preserve">'feat(main): add lab02.md'</w:t>
+      </w:r>
+      <w:r>
+        <w:br/>
+      </w:r>
+      <w:r>
+        <w:rPr>
+          <w:rStyle w:val="FunctionTok"/>
+        </w:rPr>
+        <w:t xml:space="preserve">git</w:t>
+      </w:r>
+      <w:r>
+        <w:rPr>
+          <w:rStyle w:val="NormalTok"/>
+        </w:rPr>
+        <w:t xml:space="preserve"> add .</w:t>
+      </w:r>
+      <w:r>
+        <w:br/>
+      </w:r>
+      <w:r>
+        <w:rPr>
+          <w:rStyle w:val="FunctionTok"/>
+        </w:rPr>
+        <w:t xml:space="preserve">git</w:t>
+      </w:r>
+      <w:r>
+        <w:rPr>
+          <w:rStyle w:val="NormalTok"/>
+        </w:rPr>
+        <w:t xml:space="preserve"> commit </w:t>
+      </w:r>
+      <w:r>
+        <w:rPr>
+          <w:rStyle w:val="AttributeTok"/>
+        </w:rPr>
+        <w:t xml:space="preserve">-am</w:t>
+      </w:r>
+      <w:r>
+        <w:rPr>
+          <w:rStyle w:val="NormalTok"/>
+        </w:rPr>
+        <w:t xml:space="preserve"> </w:t>
+      </w:r>
+      <w:r>
+        <w:rPr>
+          <w:rStyle w:val="StringTok"/>
+        </w:rPr>
+        <w:t xml:space="preserve">'feat(main): add lab 2 report'</w:t>
+      </w:r>
+      <w:r>
+        <w:br/>
+      </w:r>
+      <w:r>
+        <w:rPr>
+          <w:rStyle w:val="FunctionTok"/>
+        </w:rPr>
+        <w:t xml:space="preserve">git</w:t>
+      </w:r>
+      <w:r>
+        <w:rPr>
+          <w:rStyle w:val="NormalTok"/>
+        </w:rPr>
+        <w:t xml:space="preserve"> push</w:t>
+      </w:r>
+    </w:p>
+    <w:bookmarkEnd w:id="26"/>
+    <w:bookmarkStart w:id="27" w:name="выводы"/>
     <w:p>
       <w:pPr>
         <w:pStyle w:val="Heading1"/>
       </w:pPr>
       <w:r>
-        <w:t xml:space="preserve">Ход работы</w:t>
-      </w:r>
-    </w:p>
-    <w:bookmarkStart w:id="20" w:name="открытие-терминала"/>
-    <w:p>
-      <w:pPr>
-        <w:pStyle w:val="Heading2"/>
-      </w:pPr>
-      <w:r>
-        <w:t xml:space="preserve">1.Открытие терминала</w:t>
-      </w:r>
-    </w:p>
-    <w:bookmarkEnd w:id="20"/>
-    <w:bookmarkStart w:id="21" w:name="переход-в-каталог-курса"/>
-    <w:p>
-      <w:pPr>
-        <w:pStyle w:val="Heading2"/>
-      </w:pPr>
-      <w:r>
-        <w:t xml:space="preserve">2.Переход в каталог курса</w:t>
-      </w:r>
-    </w:p>
-    <w:bookmarkEnd w:id="21"/>
-    <w:bookmarkStart w:id="22" w:name="создание-структуры-каталогов"/>
-    <w:p>
-      <w:pPr>
-        <w:pStyle w:val="Heading2"/>
-      </w:pPr>
-      <w:r>
-        <w:t xml:space="preserve">3.Создание структуры каталогов</w:t>
-      </w:r>
-    </w:p>
-    <w:bookmarkEnd w:id="22"/>
-    <w:bookmarkStart w:id="23" w:name="изучение-структуры-markdown"/>
-    <w:p>
-      <w:pPr>
-        <w:pStyle w:val="Heading2"/>
-      </w:pPr>
-      <w:r>
-        <w:t xml:space="preserve">4. Изучение структуры Markdown</w:t>
-      </w:r>
-    </w:p>
-    <w:bookmarkEnd w:id="23"/>
-    <w:bookmarkEnd w:id="24"/>
-    <w:bookmarkStart w:id="25" w:name="выводы"/>
-    <w:p>
-      <w:pPr>
-        <w:pStyle w:val="Heading1"/>
-      </w:pPr>
-      <w:r>
         <w:t xml:space="preserve">Выводы</w:t>
       </w:r>
     </w:p>
-    <w:bookmarkEnd w:id="25"/>
+    <w:p>
+      <w:pPr>
+        <w:pStyle w:val="FirstParagraph"/>
+      </w:pPr>
+      <w:r>
+        <w:t xml:space="preserve">-В ходе выполнения лабораторной работы №3 были успешно освоены основы языка разметки Markdown. Были приобретены практические навыки по созданию и оформлению отчетов, работе с различными элементами разметки текста, включая заголовки, форматирование, списки, блоки кода, изображения и ссылки.Была настроена система компиляции отчетов в форматы PDF и DOCX с использованием Pandoc и Makefile. Освоены методы работы с кириллическими символами в генерируемых документах и правильное размещение скриншотов в отчетах.</w:t>
+      </w:r>
+    </w:p>
+    <w:bookmarkEnd w:id="27"/>
     <w:sectPr/>
   </w:body>
 </w:document>
@@ -244,8 +1392,123 @@
       </w:pPr>
     </w:lvl>
   </w:abstractNum>
+  <w:abstractNum w:abstractNumId="99421">
+    <w:nsid w:val="A99421"/>
+    <w:multiLevelType w:val="multilevel"/>
+    <w:lvl w:ilvl="0">
+      <w:start w:val="1"/>
+      <w:numFmt w:val="decimal"/>
+      <w:lvlText w:val="%1)"/>
+      <w:lvlJc w:val="left"/>
+      <w:pPr>
+        <w:ind w:left="720" w:hanging="480"/>
+      </w:pPr>
+    </w:lvl>
+    <w:lvl w:ilvl="1">
+      <w:start w:val="1"/>
+      <w:numFmt w:val="decimal"/>
+      <w:lvlText w:val="%2)"/>
+      <w:lvlJc w:val="left"/>
+      <w:pPr>
+        <w:ind w:left="1440" w:hanging="480"/>
+      </w:pPr>
+    </w:lvl>
+    <w:lvl w:ilvl="2">
+      <w:start w:val="1"/>
+      <w:numFmt w:val="decimal"/>
+      <w:lvlText w:val="%3)"/>
+      <w:lvlJc w:val="left"/>
+      <w:pPr>
+        <w:ind w:left="2160" w:hanging="480"/>
+      </w:pPr>
+    </w:lvl>
+    <w:lvl w:ilvl="3">
+      <w:start w:val="1"/>
+      <w:numFmt w:val="decimal"/>
+      <w:lvlText w:val="%4)"/>
+      <w:lvlJc w:val="left"/>
+      <w:pPr>
+        <w:ind w:left="2880" w:hanging="480"/>
+      </w:pPr>
+    </w:lvl>
+    <w:lvl w:ilvl="4">
+      <w:start w:val="1"/>
+      <w:numFmt w:val="decimal"/>
+      <w:lvlText w:val="%5)"/>
+      <w:lvlJc w:val="left"/>
+      <w:pPr>
+        <w:ind w:left="3600" w:hanging="480"/>
+      </w:pPr>
+    </w:lvl>
+    <w:lvl w:ilvl="5">
+      <w:start w:val="1"/>
+      <w:numFmt w:val="decimal"/>
+      <w:lvlText w:val="%6)"/>
+      <w:lvlJc w:val="left"/>
+      <w:pPr>
+        <w:ind w:left="4320" w:hanging="480"/>
+      </w:pPr>
+    </w:lvl>
+    <w:lvl w:ilvl="6">
+      <w:start w:val="1"/>
+      <w:numFmt w:val="decimal"/>
+      <w:lvlText w:val="%7)"/>
+      <w:lvlJc w:val="left"/>
+      <w:pPr>
+        <w:ind w:left="5040" w:hanging="480"/>
+      </w:pPr>
+    </w:lvl>
+    <w:lvl w:ilvl="7">
+      <w:start w:val="1"/>
+      <w:numFmt w:val="decimal"/>
+      <w:lvlText w:val="%8)"/>
+      <w:lvlJc w:val="left"/>
+      <w:pPr>
+        <w:ind w:left="5760" w:hanging="480"/>
+      </w:pPr>
+    </w:lvl>
+    <w:lvl w:ilvl="8">
+      <w:start w:val="1"/>
+      <w:numFmt w:val="decimal"/>
+      <w:lvlText w:val="%9)"/>
+      <w:lvlJc w:val="left"/>
+      <w:pPr>
+        <w:ind w:left="6480" w:hanging="480"/>
+      </w:pPr>
+    </w:lvl>
+  </w:abstractNum>
   <w:num w:numId="1000">
     <w:abstractNumId w:val="990"/>
+  </w:num>
+  <w:num w:numId="1001">
+    <w:abstractNumId w:val="99421"/>
+    <w:lvlOverride w:ilvl="0">
+      <w:startOverride w:val="1"/>
+    </w:lvlOverride>
+    <w:lvlOverride w:ilvl="1">
+      <w:startOverride w:val="1"/>
+    </w:lvlOverride>
+    <w:lvlOverride w:ilvl="2">
+      <w:startOverride w:val="1"/>
+    </w:lvlOverride>
+    <w:lvlOverride w:ilvl="3">
+      <w:startOverride w:val="1"/>
+    </w:lvlOverride>
+    <w:lvlOverride w:ilvl="4">
+      <w:startOverride w:val="1"/>
+    </w:lvlOverride>
+    <w:lvlOverride w:ilvl="5">
+      <w:startOverride w:val="1"/>
+    </w:lvlOverride>
+    <w:lvlOverride w:ilvl="6">
+      <w:startOverride w:val="1"/>
+    </w:lvlOverride>
+    <w:lvlOverride w:ilvl="7">
+      <w:startOverride w:val="1"/>
+    </w:lvlOverride>
+    <w:lvlOverride w:ilvl="8">
+      <w:startOverride w:val="1"/>
+    </w:lvlOverride>
   </w:num>
 </w:numbering>
 </file>

</xml_diff>